<commit_message>
Adding contents to lab3
</commit_message>
<xml_diff>
--- a/Lab3/ITWS4500-S17-W4C1-Lab3Instructions-Git.docx
+++ b/Lab3/ITWS4500-S17-W4C1-Lab3Instructions-Git.docx
@@ -289,31 +289,41 @@
           <w:ilvl w:val="0"/>
           <w:numId w:val="1"/>
         </w:numPr>
-      </w:pPr>
-      <w:r>
-        <w:rPr>
-          <w:rFonts w:hint="eastAsia"/>
+        <w:rPr>
+          <w:highlight w:val="yellow"/>
+        </w:rPr>
+      </w:pPr>
+      <w:r>
+        <w:rPr>
+          <w:rFonts w:hint="eastAsia"/>
+          <w:highlight w:val="yellow"/>
         </w:rPr>
         <w:t xml:space="preserve">Submit links </w:t>
       </w:r>
       <w:r>
+        <w:rPr>
+          <w:highlight w:val="yellow"/>
+        </w:rPr>
         <w:t>in</w:t>
       </w:r>
       <w:r>
         <w:rPr>
           <w:rFonts w:hint="eastAsia"/>
+          <w:highlight w:val="yellow"/>
         </w:rPr>
         <w:t xml:space="preserve"> read</w:t>
       </w:r>
       <w:r>
         <w:rPr>
           <w:rFonts w:hint="eastAsia"/>
+          <w:highlight w:val="yellow"/>
         </w:rPr>
         <w:t xml:space="preserve">me to LMS </w:t>
       </w:r>
       <w:r>
         <w:rPr>
           <w:rFonts w:hint="eastAsia"/>
+          <w:highlight w:val="yellow"/>
           <w:u w:val="single"/>
         </w:rPr>
         <w:t>with</w:t>
@@ -321,6 +331,7 @@
       <w:r>
         <w:rPr>
           <w:rFonts w:hint="eastAsia"/>
+          <w:highlight w:val="yellow"/>
         </w:rPr>
         <w:t xml:space="preserve"> Part 2</w:t>
       </w:r>
@@ -511,53 +522,53 @@
           <w:highlight w:val="yellow"/>
         </w:rPr>
       </w:pPr>
-      <w:r>
-        <w:rPr>
-          <w:rFonts w:hint="eastAsia"/>
-          <w:highlight w:val="yellow"/>
-        </w:rPr>
-        <w:t xml:space="preserve">Remote </w:t>
-      </w:r>
-      <w:r>
-        <w:rPr>
-          <w:rFonts w:hint="eastAsia"/>
-          <w:highlight w:val="yellow"/>
-        </w:rPr>
-        <w:t>–</w:t>
-      </w:r>
-      <w:r>
-        <w:rPr>
-          <w:rFonts w:hint="eastAsia"/>
-          <w:highlight w:val="yellow"/>
-        </w:rPr>
-        <w:t xml:space="preserve"> </w:t>
-      </w:r>
-      <w:proofErr w:type="spellStart"/>
-      <w:r>
-        <w:rPr>
-          <w:rFonts w:hint="eastAsia"/>
-          <w:highlight w:val="yellow"/>
-        </w:rPr>
-        <w:t>github</w:t>
-      </w:r>
-      <w:proofErr w:type="spellEnd"/>
-      <w:r>
-        <w:rPr>
-          <w:rFonts w:hint="eastAsia"/>
-          <w:highlight w:val="yellow"/>
-        </w:rPr>
-        <w:t xml:space="preserve"> or </w:t>
-      </w:r>
-      <w:proofErr w:type="spellStart"/>
-      <w:r>
-        <w:rPr>
-          <w:rFonts w:hint="eastAsia"/>
-          <w:highlight w:val="yellow"/>
-        </w:rPr>
-        <w:t>bitbucket</w:t>
-      </w:r>
       <w:bookmarkStart w:id="0" w:name="_GoBack"/>
       <w:bookmarkEnd w:id="0"/>
+      <w:r>
+        <w:rPr>
+          <w:rFonts w:hint="eastAsia"/>
+          <w:highlight w:val="yellow"/>
+        </w:rPr>
+        <w:t xml:space="preserve">Remote </w:t>
+      </w:r>
+      <w:r>
+        <w:rPr>
+          <w:rFonts w:hint="eastAsia"/>
+          <w:highlight w:val="yellow"/>
+        </w:rPr>
+        <w:t>–</w:t>
+      </w:r>
+      <w:r>
+        <w:rPr>
+          <w:rFonts w:hint="eastAsia"/>
+          <w:highlight w:val="yellow"/>
+        </w:rPr>
+        <w:t xml:space="preserve"> </w:t>
+      </w:r>
+      <w:proofErr w:type="spellStart"/>
+      <w:r>
+        <w:rPr>
+          <w:rFonts w:hint="eastAsia"/>
+          <w:highlight w:val="yellow"/>
+        </w:rPr>
+        <w:t>github</w:t>
+      </w:r>
+      <w:proofErr w:type="spellEnd"/>
+      <w:r>
+        <w:rPr>
+          <w:rFonts w:hint="eastAsia"/>
+          <w:highlight w:val="yellow"/>
+        </w:rPr>
+        <w:t xml:space="preserve"> or </w:t>
+      </w:r>
+      <w:proofErr w:type="spellStart"/>
+      <w:r>
+        <w:rPr>
+          <w:rFonts w:hint="eastAsia"/>
+          <w:highlight w:val="yellow"/>
+        </w:rPr>
+        <w:t>bitbucket</w:t>
+      </w:r>
       <w:proofErr w:type="spellEnd"/>
     </w:p>
     <w:p>

</xml_diff>